<commit_message>
adicionado a questao 3 e 6 ao rel
</commit_message>
<xml_diff>
--- a/relatório ccd.docx
+++ b/relatório ccd.docx
@@ -1,6 +1,6 @@
 
 <file path=word/document.xml><?xml version="1.0" encoding="utf-8"?>
-<w:document xmlns:wpc="http://schemas.microsoft.com/office/word/2010/wordprocessingCanvas" xmlns:mc="http://schemas.openxmlformats.org/markup-compatibility/2006" xmlns:o="urn:schemas-microsoft-com:office:office" xmlns:r="http://schemas.openxmlformats.org/officeDocument/2006/relationships" xmlns:m="http://schemas.openxmlformats.org/officeDocument/2006/math" xmlns:v="urn:schemas-microsoft-com:vml" xmlns:wp14="http://schemas.microsoft.com/office/word/2010/wordprocessingDrawing" xmlns:wp="http://schemas.openxmlformats.org/drawingml/2006/wordprocessingDrawing" xmlns:w10="urn:schemas-microsoft-com:office:word" xmlns:w="http://schemas.openxmlformats.org/wordprocessingml/2006/main" xmlns:w14="http://schemas.microsoft.com/office/word/2010/wordml" xmlns:w15="http://schemas.microsoft.com/office/word/2012/wordml" xmlns:wpg="http://schemas.microsoft.com/office/word/2010/wordprocessingGroup" xmlns:wpi="http://schemas.microsoft.com/office/word/2010/wordprocessingInk" xmlns:wne="http://schemas.microsoft.com/office/word/2006/wordml" xmlns:wps="http://schemas.microsoft.com/office/word/2010/wordprocessingShape" mc:Ignorable="w14 w15 wp14">
+<w:document xmlns:wpc="http://schemas.microsoft.com/office/word/2010/wordprocessingCanvas" xmlns:cx="http://schemas.microsoft.com/office/drawing/2014/chartex" xmlns:cx1="http://schemas.microsoft.com/office/drawing/2015/9/8/chartex" xmlns:cx2="http://schemas.microsoft.com/office/drawing/2015/10/21/chartex" xmlns:cx3="http://schemas.microsoft.com/office/drawing/2016/5/9/chartex" xmlns:cx4="http://schemas.microsoft.com/office/drawing/2016/5/10/chartex" xmlns:cx5="http://schemas.microsoft.com/office/drawing/2016/5/11/chartex" xmlns:cx6="http://schemas.microsoft.com/office/drawing/2016/5/12/chartex" xmlns:cx7="http://schemas.microsoft.com/office/drawing/2016/5/13/chartex" xmlns:cx8="http://schemas.microsoft.com/office/drawing/2016/5/14/chartex" xmlns:mc="http://schemas.openxmlformats.org/markup-compatibility/2006" xmlns:aink="http://schemas.microsoft.com/office/drawing/2016/ink" xmlns:am3d="http://schemas.microsoft.com/office/drawing/2017/model3d" xmlns:o="urn:schemas-microsoft-com:office:office" xmlns:r="http://schemas.openxmlformats.org/officeDocument/2006/relationships" xmlns:m="http://schemas.openxmlformats.org/officeDocument/2006/math" xmlns:v="urn:schemas-microsoft-com:vml" xmlns:wp14="http://schemas.microsoft.com/office/word/2010/wordprocessingDrawing" xmlns:wp="http://schemas.openxmlformats.org/drawingml/2006/wordprocessingDrawing" xmlns:w10="urn:schemas-microsoft-com:office:word" xmlns:w="http://schemas.openxmlformats.org/wordprocessingml/2006/main" xmlns:w14="http://schemas.microsoft.com/office/word/2010/wordml" xmlns:w15="http://schemas.microsoft.com/office/word/2012/wordml" xmlns:w16cid="http://schemas.microsoft.com/office/word/2016/wordml/cid" xmlns:w16se="http://schemas.microsoft.com/office/word/2015/wordml/symex" xmlns:wpg="http://schemas.microsoft.com/office/word/2010/wordprocessingGroup" xmlns:wpi="http://schemas.microsoft.com/office/word/2010/wordprocessingInk" xmlns:wne="http://schemas.microsoft.com/office/word/2006/wordml" xmlns:wps="http://schemas.microsoft.com/office/word/2010/wordprocessingShape" mc:Ignorable="w14 w15 w16se w16cid wp14">
   <w:body>
     <w:p>
       <w:pPr>
@@ -12,6 +12,8 @@
           <w:szCs w:val="20"/>
         </w:rPr>
       </w:pPr>
+      <w:bookmarkStart w:id="0" w:name="_GoBack"/>
+      <w:bookmarkEnd w:id="0"/>
       <w:r>
         <w:rPr>
           <w:noProof/>
@@ -299,10 +301,10 @@
           <w:szCs w:val="72"/>
         </w:rPr>
       </w:pPr>
-      <w:bookmarkStart w:id="0" w:name="_ulniwn60ccaa"/>
-      <w:bookmarkStart w:id="1" w:name="_m5ah1x171kc2"/>
-      <w:bookmarkEnd w:id="0"/>
+      <w:bookmarkStart w:id="1" w:name="_ulniwn60ccaa"/>
+      <w:bookmarkStart w:id="2" w:name="_m5ah1x171kc2"/>
       <w:bookmarkEnd w:id="1"/>
+      <w:bookmarkEnd w:id="2"/>
       <w:r>
         <w:rPr>
           <w:rFonts w:ascii="Calibri" w:eastAsia="Calibri" w:hAnsi="Calibri" w:cs="Calibri"/>
@@ -425,14 +427,7 @@
           <w:szCs w:val="40"/>
         </w:rPr>
         <w:lastRenderedPageBreak/>
-        <w:t>Exercício</w:t>
-      </w:r>
-      <w:r>
-        <w:rPr>
-          <w:sz w:val="40"/>
-          <w:szCs w:val="40"/>
-        </w:rPr>
-        <w:t xml:space="preserve"> 1:</w:t>
+        <w:t>Exercício 1:</w:t>
       </w:r>
     </w:p>
     <w:p>
@@ -451,7 +446,6 @@
         <w:t xml:space="preserve">-&gt; </w:t>
       </w:r>
       <w:proofErr w:type="spellStart"/>
-      <w:proofErr w:type="gramStart"/>
       <w:r>
         <w:rPr>
           <w:b/>
@@ -459,7 +453,6 @@
         <w:t>calculateFreq</w:t>
       </w:r>
       <w:proofErr w:type="spellEnd"/>
-      <w:proofErr w:type="gramEnd"/>
       <w:r>
         <w:rPr>
           <w:b/>
@@ -526,7 +519,6 @@
         <w:t xml:space="preserve">-&gt; </w:t>
       </w:r>
       <w:proofErr w:type="spellStart"/>
-      <w:proofErr w:type="gramStart"/>
       <w:r>
         <w:rPr>
           <w:b/>
@@ -534,7 +526,6 @@
         <w:t>calculateEntrop</w:t>
       </w:r>
       <w:proofErr w:type="spellEnd"/>
-      <w:proofErr w:type="gramEnd"/>
       <w:r>
         <w:rPr>
           <w:b/>
@@ -585,7 +576,6 @@
         <w:t xml:space="preserve">-&gt; </w:t>
       </w:r>
       <w:proofErr w:type="spellStart"/>
-      <w:proofErr w:type="gramStart"/>
       <w:r>
         <w:rPr>
           <w:b/>
@@ -593,7 +583,6 @@
         <w:t>readFile</w:t>
       </w:r>
       <w:proofErr w:type="spellEnd"/>
-      <w:proofErr w:type="gramEnd"/>
       <w:r>
         <w:rPr>
           <w:b/>
@@ -601,15 +590,7 @@
         <w:t xml:space="preserve"> </w:t>
       </w:r>
       <w:r>
-        <w:t xml:space="preserve">que recebendo uma </w:t>
-      </w:r>
-      <w:proofErr w:type="spellStart"/>
-      <w:r>
-        <w:t>String</w:t>
-      </w:r>
-      <w:proofErr w:type="spellEnd"/>
-      <w:r>
-        <w:t xml:space="preserve"> como argumento irá ler o ficheiro com o nome do argumento e irá retornar um mapa com </w:t>
+        <w:t xml:space="preserve">que recebendo uma String como argumento irá ler o ficheiro com o nome do argumento e irá retornar um mapa com </w:t>
       </w:r>
       <w:proofErr w:type="spellStart"/>
       <w:r>
@@ -662,15 +643,7 @@
       </w:r>
       <w:proofErr w:type="spellEnd"/>
       <w:r>
-        <w:t xml:space="preserve">” </w:t>
-      </w:r>
-      <w:proofErr w:type="gramStart"/>
-      <w:r>
-        <w:t>cujo a probabilidade</w:t>
-      </w:r>
-      <w:proofErr w:type="gramEnd"/>
-      <w:r>
-        <w:t xml:space="preserve"> será para os símbolos:</w:t>
+        <w:t>” cujo a probabilidade será para os símbolos:</w:t>
       </w:r>
     </w:p>
     <w:p>
@@ -1311,402 +1284,444 @@
       <w:pPr>
         <w:jc w:val="both"/>
         <w:rPr>
+          <w:sz w:val="28"/>
+          <w:szCs w:val="28"/>
+        </w:rPr>
+      </w:pPr>
+      <w:proofErr w:type="spellStart"/>
+      <w:r>
+        <w:rPr>
           <w:sz w:val="40"/>
           <w:szCs w:val="40"/>
         </w:rPr>
-      </w:pPr>
-      <w:proofErr w:type="spellStart"/>
+        <w:t>Exercicio</w:t>
+      </w:r>
+      <w:proofErr w:type="spellEnd"/>
       <w:r>
         <w:rPr>
           <w:sz w:val="40"/>
           <w:szCs w:val="40"/>
         </w:rPr>
-        <w:t>Exercicio</w:t>
-      </w:r>
-      <w:proofErr w:type="spellEnd"/>
+        <w:t xml:space="preserve"> 3</w:t>
+      </w:r>
       <w:r>
         <w:rPr>
           <w:sz w:val="40"/>
           <w:szCs w:val="40"/>
         </w:rPr>
-        <w:t xml:space="preserve"> 3</w:t>
-      </w:r>
+        <w:t>:</w:t>
+      </w:r>
+      <w:r>
+        <w:rPr>
+          <w:sz w:val="28"/>
+          <w:szCs w:val="28"/>
+        </w:rPr>
+        <w:t xml:space="preserve"> </w:t>
+      </w:r>
+    </w:p>
+    <w:p>
+      <w:pPr>
+        <w:jc w:val="both"/>
+        <w:rPr>
+          <w:szCs w:val="28"/>
+        </w:rPr>
+      </w:pPr>
+      <w:r>
+        <w:rPr>
+          <w:szCs w:val="28"/>
+        </w:rPr>
+        <w:t>Este exer</w:t>
+      </w:r>
+      <w:r>
+        <w:rPr>
+          <w:szCs w:val="28"/>
+        </w:rPr>
+        <w:t xml:space="preserve">cício </w:t>
+      </w:r>
+      <w:r>
+        <w:rPr>
+          <w:szCs w:val="28"/>
+        </w:rPr>
+        <w:t>recebe como argumento um ficheiro, e faz um mapeamento de caracteres, contando o numero de ocorrências que um caracter aparece frente a outro. Quando acaba de fazer o mapeamento, conta os números de ocorrência de cada primeiro caracter, e converte o valor para uma percentagem. Depois de fazer o mapeamento, eu cria um ficheiro, onde o programa recebe o primeiro caracter, e depois através de um gerador de números aleatórios em 0 e 1, e adicionado o próximo caracter conforme as percentagens do mapa. O programa recebe um numero de caracteres que escreve no ficheiro. A solução depois e testada com os programas do exercício anterior.</w:t>
+      </w:r>
+    </w:p>
+    <w:p>
+      <w:r>
+        <w:br w:type="page"/>
+      </w:r>
+    </w:p>
+    <w:p>
+      <w:pPr>
+        <w:jc w:val="both"/>
+        <w:rPr>
+          <w:sz w:val="28"/>
+          <w:szCs w:val="28"/>
+        </w:rPr>
+      </w:pPr>
+    </w:p>
+    <w:p>
+      <w:pPr>
+        <w:rPr>
+          <w:sz w:val="28"/>
+          <w:szCs w:val="28"/>
+        </w:rPr>
+      </w:pPr>
+      <w:proofErr w:type="spellStart"/>
       <w:r>
         <w:rPr>
           <w:sz w:val="40"/>
           <w:szCs w:val="40"/>
         </w:rPr>
-        <w:t>:</w:t>
-      </w:r>
-    </w:p>
-    <w:p>
-      <w:pPr>
-        <w:jc w:val="both"/>
-        <w:rPr>
-          <w:rFonts w:ascii="Verdana" w:eastAsia="Verdana" w:hAnsi="Verdana" w:cs="Verdana"/>
-          <w:color w:val="000000"/>
-        </w:rPr>
-      </w:pPr>
-    </w:p>
-    <w:p>
-      <w:pPr>
-        <w:jc w:val="both"/>
-      </w:pPr>
-    </w:p>
-    <w:p>
-      <w:pPr>
-        <w:jc w:val="both"/>
-      </w:pPr>
-    </w:p>
-    <w:p>
-      <w:pPr>
-        <w:jc w:val="both"/>
-      </w:pPr>
-    </w:p>
-    <w:p>
-      <w:pPr>
-        <w:jc w:val="both"/>
-      </w:pPr>
-    </w:p>
-    <w:p>
-      <w:pPr>
-        <w:jc w:val="both"/>
-      </w:pPr>
-    </w:p>
-    <w:p>
-      <w:pPr>
-        <w:jc w:val="both"/>
-      </w:pPr>
-    </w:p>
-    <w:p>
-      <w:pPr>
-        <w:jc w:val="both"/>
-      </w:pPr>
-    </w:p>
-    <w:p>
-      <w:pPr>
-        <w:jc w:val="both"/>
-      </w:pPr>
-    </w:p>
-    <w:p>
-      <w:pPr>
-        <w:jc w:val="both"/>
-      </w:pPr>
-    </w:p>
-    <w:p>
-      <w:pPr>
-        <w:jc w:val="both"/>
-      </w:pPr>
-    </w:p>
-    <w:p>
-      <w:pPr>
-        <w:jc w:val="both"/>
-      </w:pPr>
-    </w:p>
-    <w:p>
-      <w:pPr>
-        <w:jc w:val="both"/>
-      </w:pPr>
-    </w:p>
-    <w:p>
-      <w:pPr>
-        <w:jc w:val="both"/>
-      </w:pPr>
-    </w:p>
-    <w:p>
-      <w:pPr>
-        <w:jc w:val="both"/>
-      </w:pPr>
-    </w:p>
-    <w:p>
-      <w:pPr>
-        <w:jc w:val="both"/>
-      </w:pPr>
-    </w:p>
-    <w:p>
-      <w:pPr>
-        <w:rPr>
-          <w:sz w:val="28"/>
-          <w:szCs w:val="28"/>
-        </w:rPr>
-      </w:pPr>
-    </w:p>
-    <w:p>
-      <w:pPr>
-        <w:rPr>
-          <w:sz w:val="28"/>
-          <w:szCs w:val="28"/>
-        </w:rPr>
-      </w:pPr>
-    </w:p>
-    <w:p>
-      <w:pPr>
-        <w:rPr>
-          <w:sz w:val="28"/>
-          <w:szCs w:val="28"/>
-        </w:rPr>
-      </w:pPr>
-      <w:proofErr w:type="spellStart"/>
+        <w:t>Exercicio</w:t>
+      </w:r>
+      <w:proofErr w:type="spellEnd"/>
       <w:r>
         <w:rPr>
           <w:sz w:val="40"/>
           <w:szCs w:val="40"/>
         </w:rPr>
-        <w:lastRenderedPageBreak/>
-        <w:t>Exercicio</w:t>
-      </w:r>
-      <w:proofErr w:type="spellEnd"/>
+        <w:t xml:space="preserve"> 4</w:t>
+      </w:r>
       <w:r>
         <w:rPr>
           <w:sz w:val="40"/>
           <w:szCs w:val="40"/>
         </w:rPr>
-        <w:t xml:space="preserve"> 4</w:t>
-      </w:r>
-      <w:r>
+        <w:t>:</w:t>
+      </w:r>
+    </w:p>
+    <w:p>
+      <w:pPr>
+        <w:jc w:val="both"/>
+      </w:pPr>
+      <w:r>
+        <w:t>Neste exercício pretende- se calcular a entropia de fonte, implementar um gerador com as mesmas características e obter o comprimento médio da árvore</w:t>
+      </w:r>
+      <w:r>
+        <w:t xml:space="preserve"> de </w:t>
+      </w:r>
+      <w:proofErr w:type="spellStart"/>
+      <w:r>
+        <w:t>H</w:t>
+      </w:r>
+      <w:r>
+        <w:t>uffman</w:t>
+      </w:r>
+      <w:proofErr w:type="spellEnd"/>
+      <w:r>
+        <w:t>.</w:t>
+      </w:r>
+    </w:p>
+    <w:p>
+      <w:pPr>
+        <w:jc w:val="both"/>
+      </w:pPr>
+      <w:r>
+        <w:t>Os símbolos gerados por esta fonte vão estar compreendidos entre 3 e 18 pois se calhar 3 vezes 1 no dado lançado ou 3 vezes 6. Deste modo a fonte só vai ter 15 símbolos possíveis.</w:t>
+      </w:r>
+    </w:p>
+    <w:p>
+      <w:pPr>
+        <w:jc w:val="both"/>
+      </w:pPr>
+      <w:r>
+        <w:t>A análise do gerador é semelhante ao dos exercícios anteriores mas com uma particularidade para além dos 15 símbolos possíveis.</w:t>
+      </w:r>
+    </w:p>
+    <w:p>
+      <w:pPr>
+        <w:jc w:val="both"/>
+      </w:pPr>
+      <w:r>
+        <w:t>Anteriormente os símbolos tinham no máximo 1 byte mas neste caso podem ter até 2 bytes pois se o valor tiver 2 caracter, por exemplo, o 18.</w:t>
+      </w:r>
+    </w:p>
+    <w:p>
+      <w:pPr>
+        <w:jc w:val="both"/>
+      </w:pPr>
+      <w:r>
+        <w:t xml:space="preserve">Para resolver este problema é necessário que no dicionário seja possível representar este par de caracter na chave. </w:t>
+      </w:r>
+    </w:p>
+    <w:p>
+      <w:pPr>
+        <w:jc w:val="both"/>
+      </w:pPr>
+      <w:r>
+        <w:t xml:space="preserve">A árvore de </w:t>
+      </w:r>
+      <w:proofErr w:type="spellStart"/>
+      <w:r>
+        <w:t>Huffman</w:t>
+      </w:r>
+      <w:proofErr w:type="spellEnd"/>
+      <w:r>
+        <w:t xml:space="preserve"> está a ser gerada em função dos resultados estatísticos da fonte. Ordenando as probabilidades de forma crescente e gerar os nós </w:t>
+      </w:r>
+      <w:proofErr w:type="spellStart"/>
+      <w:r>
+        <w:t>parent</w:t>
+      </w:r>
+      <w:proofErr w:type="spellEnd"/>
+      <w:r>
+        <w:t xml:space="preserve"> partir das folhas.</w:t>
+      </w:r>
+    </w:p>
+    <w:p>
+      <w:pPr>
+        <w:jc w:val="both"/>
+      </w:pPr>
+      <w:r>
+        <w:t>Em termos de símbolos gerados confirma-se que os símbolos que aparecem com mais frequência na geração da fonte também têm mais frequência no simulador por nós implementado.</w:t>
+      </w:r>
+    </w:p>
+    <w:p>
+      <w:pPr>
+        <w:jc w:val="both"/>
+      </w:pPr>
+    </w:p>
+    <w:p>
+      <w:pPr>
         <w:rPr>
           <w:sz w:val="40"/>
           <w:szCs w:val="40"/>
         </w:rPr>
-        <w:t>:</w:t>
-      </w:r>
-    </w:p>
-    <w:p>
-      <w:pPr>
-        <w:jc w:val="both"/>
-      </w:pPr>
-      <w:r>
-        <w:t xml:space="preserve">Neste exercício pretende- se calcular a entropia de fonte, implementar um gerador com as mesmas </w:t>
-      </w:r>
-      <w:r>
-        <w:t>características</w:t>
-      </w:r>
-      <w:r>
-        <w:t xml:space="preserve"> e obter o comprimento médio da </w:t>
-      </w:r>
-      <w:r>
-        <w:t>árvore</w:t>
-      </w:r>
-      <w:r>
-        <w:t xml:space="preserve"> de </w:t>
-      </w:r>
-      <w:proofErr w:type="spellStart"/>
-      <w:r>
-        <w:t>H</w:t>
-      </w:r>
-      <w:r>
-        <w:t>uffman</w:t>
-      </w:r>
-      <w:proofErr w:type="spellEnd"/>
-      <w:r>
-        <w:t>.</w:t>
-      </w:r>
-    </w:p>
-    <w:p>
-      <w:pPr>
-        <w:jc w:val="both"/>
-      </w:pPr>
-      <w:r>
-        <w:t xml:space="preserve">Os </w:t>
-      </w:r>
-      <w:r>
-        <w:t>símbolos</w:t>
-      </w:r>
-      <w:r>
-        <w:t xml:space="preserve"> gerados por esta fonte vão estar </w:t>
-      </w:r>
-      <w:r>
-        <w:t>compreendidos</w:t>
-      </w:r>
-      <w:r>
-        <w:t xml:space="preserve"> entre 3 e 18 pois se calhar 3 vezes 1 no dado lançado ou 3 vezes 6. Deste modo a fonte só vai ter 15 </w:t>
-      </w:r>
-      <w:r>
-        <w:t>símbolos</w:t>
-      </w:r>
-      <w:r>
-        <w:t xml:space="preserve"> </w:t>
-      </w:r>
-      <w:r>
-        <w:t>possíveis</w:t>
-      </w:r>
-      <w:r>
-        <w:t>.</w:t>
-      </w:r>
-    </w:p>
-    <w:p>
-      <w:pPr>
-        <w:jc w:val="both"/>
-      </w:pPr>
-      <w:r>
-        <w:t xml:space="preserve">A análise do gerador é semelhante ao dos </w:t>
-      </w:r>
-      <w:r>
-        <w:t>exercícios</w:t>
-      </w:r>
-      <w:r>
-        <w:t xml:space="preserve"> anteriores mas com uma particularidade para </w:t>
-      </w:r>
-      <w:r>
-        <w:t>além</w:t>
-      </w:r>
-      <w:r>
-        <w:t xml:space="preserve"> dos 15 </w:t>
-      </w:r>
-      <w:r>
-        <w:t>símbolos</w:t>
-      </w:r>
-      <w:r>
-        <w:t xml:space="preserve"> </w:t>
-      </w:r>
-      <w:r>
-        <w:t>possíveis</w:t>
-      </w:r>
-      <w:r>
-        <w:t>.</w:t>
-      </w:r>
-    </w:p>
-    <w:p>
-      <w:pPr>
-        <w:jc w:val="both"/>
-      </w:pPr>
-      <w:r>
-        <w:t xml:space="preserve">Anteriormente os </w:t>
-      </w:r>
-      <w:r>
-        <w:t>símbolos</w:t>
-      </w:r>
-      <w:r>
-        <w:t xml:space="preserve"> tinham no máximo 1 byte mas neste caso podem ter até 2 bytes pois se o valor tiver 2 </w:t>
-      </w:r>
-      <w:r>
-        <w:t>caracter</w:t>
-      </w:r>
-      <w:r>
-        <w:t>, por exemplo, o 18.</w:t>
-      </w:r>
-    </w:p>
-    <w:p>
-      <w:pPr>
-        <w:jc w:val="both"/>
-      </w:pPr>
-      <w:r>
-        <w:t xml:space="preserve">Para resolver este problema é necessário que no dicionário seja </w:t>
-      </w:r>
-      <w:r>
-        <w:t>possível</w:t>
-      </w:r>
-      <w:r>
-        <w:t xml:space="preserve"> representar este par de </w:t>
-      </w:r>
-      <w:r>
-        <w:t>caracter</w:t>
-      </w:r>
-      <w:r>
-        <w:t xml:space="preserve"> na chave. </w:t>
-      </w:r>
-    </w:p>
-    <w:p>
-      <w:pPr>
-        <w:jc w:val="both"/>
-      </w:pPr>
-      <w:r>
-        <w:t xml:space="preserve">A árvore de </w:t>
-      </w:r>
-      <w:proofErr w:type="spellStart"/>
-      <w:r>
-        <w:t>Huffman</w:t>
-      </w:r>
-      <w:proofErr w:type="spellEnd"/>
-      <w:r>
-        <w:t xml:space="preserve"> está a ser gerada em função dos resultados </w:t>
-      </w:r>
-      <w:r>
-        <w:t>estatísticos</w:t>
-      </w:r>
-      <w:r>
-        <w:t xml:space="preserve"> da fonte. Ordenando as probabilidades de forma crescente e gerar os nós </w:t>
-      </w:r>
-      <w:proofErr w:type="spellStart"/>
-      <w:r>
-        <w:t>parent</w:t>
-      </w:r>
-      <w:proofErr w:type="spellEnd"/>
-      <w:r>
-        <w:t xml:space="preserve"> </w:t>
-      </w:r>
-      <w:r>
-        <w:t>partir</w:t>
-      </w:r>
-      <w:r>
-        <w:t xml:space="preserve"> das folhas.</w:t>
-      </w:r>
-    </w:p>
-    <w:p>
-      <w:pPr>
-        <w:jc w:val="both"/>
-      </w:pPr>
-      <w:r>
-        <w:t xml:space="preserve">Em termos de </w:t>
-      </w:r>
-      <w:r>
-        <w:t>símbolos</w:t>
-      </w:r>
-      <w:r>
-        <w:t xml:space="preserve"> gerados confirma-se que os </w:t>
-      </w:r>
-      <w:r>
-        <w:t>símbolos</w:t>
-      </w:r>
-      <w:r>
-        <w:t xml:space="preserve"> que aparecem com mais frequência na geração da fonte </w:t>
-      </w:r>
-      <w:r>
-        <w:t>também</w:t>
-      </w:r>
-      <w:r>
-        <w:t xml:space="preserve"> têm mais frequência no simulador por nós implementado.</w:t>
-      </w:r>
-    </w:p>
-    <w:p>
-      <w:pPr>
-        <w:jc w:val="both"/>
-      </w:pPr>
-    </w:p>
-    <w:p>
-      <w:pPr>
+      </w:pPr>
+      <w:proofErr w:type="spellStart"/>
+      <w:r>
         <w:rPr>
           <w:sz w:val="40"/>
           <w:szCs w:val="40"/>
         </w:rPr>
-      </w:pPr>
-      <w:proofErr w:type="spellStart"/>
+        <w:t>Exercicio</w:t>
+      </w:r>
+      <w:proofErr w:type="spellEnd"/>
       <w:r>
         <w:rPr>
           <w:sz w:val="40"/>
           <w:szCs w:val="40"/>
         </w:rPr>
+        <w:t xml:space="preserve"> 5:</w:t>
+      </w:r>
+    </w:p>
+    <w:p>
+      <w:r>
+        <w:t xml:space="preserve">Para esta aplicação foram criadas 2 classes, </w:t>
+      </w:r>
+      <w:r>
+        <w:rPr>
+          <w:b/>
+        </w:rPr>
+        <w:t>Codificador</w:t>
+      </w:r>
+      <w:r>
+        <w:rPr>
+          <w:b/>
+        </w:rPr>
+        <w:t xml:space="preserve"> </w:t>
+      </w:r>
+      <w:r>
+        <w:t xml:space="preserve">que analisa os símbolos e atribui-lhe </w:t>
+      </w:r>
+      <w:proofErr w:type="gramStart"/>
+      <w:r>
+        <w:t>um sequência</w:t>
+      </w:r>
+      <w:proofErr w:type="gramEnd"/>
+      <w:r>
+        <w:t xml:space="preserve"> de bits e a </w:t>
+      </w:r>
+      <w:proofErr w:type="spellStart"/>
+      <w:r>
+        <w:t>class</w:t>
+      </w:r>
+      <w:proofErr w:type="spellEnd"/>
+      <w:r>
+        <w:t xml:space="preserve"> </w:t>
+      </w:r>
+      <w:r>
+        <w:rPr>
+          <w:b/>
+        </w:rPr>
+        <w:t>Descodificador</w:t>
+      </w:r>
+      <w:r>
+        <w:t xml:space="preserve"> que tento em conta uma sequência de bits lida de um ficheiro e um e as sequencias de bits para cada símbolo descodifica a sequencia e conseguindo assim os símbolos dessa sequencia codificada.</w:t>
+      </w:r>
+    </w:p>
+    <w:p/>
+    <w:p>
+      <w:r>
+        <w:t xml:space="preserve">A </w:t>
+      </w:r>
+      <w:proofErr w:type="spellStart"/>
+      <w:r>
+        <w:t>class</w:t>
+      </w:r>
+      <w:proofErr w:type="spellEnd"/>
+      <w:r>
+        <w:t xml:space="preserve"> </w:t>
+      </w:r>
+      <w:r>
+        <w:rPr>
+          <w:b/>
+        </w:rPr>
+        <w:t>Codificador</w:t>
+      </w:r>
+      <w:r>
+        <w:t>:</w:t>
+      </w:r>
+    </w:p>
+    <w:p>
+      <w:r>
+        <w:t xml:space="preserve">Esta </w:t>
+      </w:r>
+      <w:proofErr w:type="spellStart"/>
+      <w:r>
+        <w:t>class</w:t>
+      </w:r>
+      <w:proofErr w:type="spellEnd"/>
+      <w:r>
+        <w:t xml:space="preserve"> contem 4 </w:t>
+      </w:r>
+      <w:r>
+        <w:t>métodos</w:t>
+      </w:r>
+      <w:r>
+        <w:t xml:space="preserve">, </w:t>
+      </w:r>
+      <w:proofErr w:type="spellStart"/>
+      <w:r>
+        <w:rPr>
+          <w:b/>
+        </w:rPr>
+        <w:t>codif</w:t>
+      </w:r>
+      <w:proofErr w:type="spellEnd"/>
+      <w:r>
+        <w:t xml:space="preserve">, </w:t>
+      </w:r>
+      <w:proofErr w:type="spellStart"/>
+      <w:r>
+        <w:rPr>
+          <w:b/>
+        </w:rPr>
+        <w:t>mapCode</w:t>
+      </w:r>
+      <w:proofErr w:type="spellEnd"/>
+      <w:r>
+        <w:rPr>
+          <w:b/>
+        </w:rPr>
+        <w:t>,</w:t>
+      </w:r>
+      <w:r>
+        <w:t xml:space="preserve"> </w:t>
+      </w:r>
+      <w:proofErr w:type="spellStart"/>
+      <w:r>
+        <w:rPr>
+          <w:b/>
+        </w:rPr>
+        <w:t>cod</w:t>
+      </w:r>
+      <w:proofErr w:type="spellEnd"/>
+      <w:r>
+        <w:rPr>
+          <w:b/>
+        </w:rPr>
+        <w:t xml:space="preserve"> </w:t>
+      </w:r>
+      <w:r>
+        <w:t>e</w:t>
+      </w:r>
+      <w:r>
+        <w:rPr>
+          <w:b/>
+        </w:rPr>
+        <w:t xml:space="preserve"> </w:t>
+      </w:r>
+      <w:proofErr w:type="spellStart"/>
+      <w:r>
+        <w:rPr>
+          <w:b/>
+        </w:rPr>
+        <w:t>creatFile</w:t>
+      </w:r>
+      <w:proofErr w:type="spellEnd"/>
+      <w:r>
+        <w:t>.</w:t>
+      </w:r>
+    </w:p>
+    <w:p>
+      <w:pPr>
+        <w:rPr>
+          <w:b/>
+        </w:rPr>
+      </w:pPr>
+      <w:r>
+        <w:rPr>
+          <w:b/>
+        </w:rPr>
+        <w:t>-&gt;</w:t>
+      </w:r>
+      <w:r>
+        <w:t xml:space="preserve"> </w:t>
+      </w:r>
+      <w:proofErr w:type="spellStart"/>
+      <w:r>
+        <w:rPr>
+          <w:b/>
+        </w:rPr>
+        <w:t>codif</w:t>
+      </w:r>
+      <w:proofErr w:type="spellEnd"/>
+      <w:r>
+        <w:t xml:space="preserve">, utilizando os métodos do </w:t>
+      </w:r>
+      <w:proofErr w:type="spellStart"/>
+      <w:r>
+        <w:rPr>
+          <w:b/>
+        </w:rPr>
         <w:t>Exercicio</w:t>
       </w:r>
       <w:proofErr w:type="spellEnd"/>
       <w:r>
         <w:rPr>
-          <w:sz w:val="40"/>
-          <w:szCs w:val="40"/>
-        </w:rPr>
-        <w:t xml:space="preserve"> 5:</w:t>
-      </w:r>
-    </w:p>
-    <w:p>
-      <w:r>
-        <w:t xml:space="preserve">Para esta aplicação foram criadas 2 classes, </w:t>
-      </w:r>
-      <w:r>
-        <w:rPr>
-          <w:b/>
-        </w:rPr>
-        <w:t>Codificador</w:t>
-      </w:r>
+          <w:b/>
+        </w:rPr>
+        <w:t xml:space="preserve"> 1</w:t>
+      </w:r>
+      <w:r>
+        <w:rPr>
+          <w:b/>
+        </w:rPr>
+        <w:t xml:space="preserve">, </w:t>
+      </w:r>
+      <w:proofErr w:type="spellStart"/>
+      <w:r>
+        <w:rPr>
+          <w:b/>
+        </w:rPr>
+        <w:t>readFile</w:t>
+      </w:r>
+      <w:proofErr w:type="spellEnd"/>
+      <w:r>
+        <w:rPr>
+          <w:b/>
+        </w:rPr>
+        <w:t xml:space="preserve">, </w:t>
+      </w:r>
+      <w:proofErr w:type="spellStart"/>
+      <w:r>
+        <w:rPr>
+          <w:b/>
+        </w:rPr>
+        <w:t>calculateFreq</w:t>
+      </w:r>
+      <w:proofErr w:type="spellEnd"/>
       <w:r>
         <w:rPr>
           <w:b/>
@@ -1714,138 +1729,182 @@
         <w:t xml:space="preserve"> </w:t>
       </w:r>
       <w:r>
-        <w:t xml:space="preserve">que analisa os símbolos e atribui-lhe um </w:t>
-      </w:r>
-      <w:r>
-        <w:t>sequência</w:t>
-      </w:r>
-      <w:r>
-        <w:t xml:space="preserve"> de bits e a </w:t>
-      </w:r>
-      <w:proofErr w:type="spellStart"/>
-      <w:r>
-        <w:t>class</w:t>
-      </w:r>
-      <w:proofErr w:type="spellEnd"/>
-      <w:r>
+        <w:t xml:space="preserve">e </w:t>
+      </w:r>
+      <w:proofErr w:type="spellStart"/>
+      <w:r>
+        <w:rPr>
+          <w:b/>
+        </w:rPr>
+        <w:t>calculateEntrop</w:t>
+      </w:r>
+      <w:proofErr w:type="spellEnd"/>
+      <w:r>
+        <w:rPr>
+          <w:b/>
+        </w:rPr>
+        <w:t xml:space="preserve">, </w:t>
+      </w:r>
+      <w:r>
+        <w:t xml:space="preserve">obtém um mapa que contem os símbolos do ficheiro mais a sua frequência bem como o valor da entropia. Com o mapa das frequências faz uma chamada para o método </w:t>
+      </w:r>
+      <w:proofErr w:type="spellStart"/>
+      <w:r>
+        <w:rPr>
+          <w:b/>
+        </w:rPr>
+        <w:t>mapCode</w:t>
+      </w:r>
+      <w:proofErr w:type="spellEnd"/>
+      <w:r>
+        <w:t xml:space="preserve"> e </w:t>
+      </w:r>
+      <w:proofErr w:type="spellStart"/>
+      <w:r>
+        <w:rPr>
+          <w:b/>
+        </w:rPr>
+        <w:t>creatFile</w:t>
+      </w:r>
+      <w:proofErr w:type="spellEnd"/>
+      <w:r>
+        <w:rPr>
+          <w:b/>
+        </w:rPr>
+        <w:t>.</w:t>
+      </w:r>
+    </w:p>
+    <w:p>
+      <w:r>
+        <w:rPr>
+          <w:b/>
+        </w:rPr>
+        <w:t>-&gt;</w:t>
+      </w:r>
+      <w:r>
+        <w:rPr>
+          <w:b/>
+        </w:rPr>
         <w:t xml:space="preserve"> </w:t>
       </w:r>
-      <w:r>
-        <w:rPr>
-          <w:b/>
-        </w:rPr>
-        <w:t>Descodificador</w:t>
-      </w:r>
-      <w:r>
-        <w:t xml:space="preserve"> que tento em conta uma sequência de bits lida de um ficheiro e um e as </w:t>
-      </w:r>
-      <w:proofErr w:type="gramStart"/>
-      <w:r>
-        <w:t>sequencias</w:t>
-      </w:r>
-      <w:proofErr w:type="gramEnd"/>
-      <w:r>
-        <w:t xml:space="preserve"> de bits para cada símbolo descodifica a sequencia e conseguindo assim os símbolos dessa sequencia codificada.</w:t>
-      </w:r>
-    </w:p>
-    <w:p/>
-    <w:p>
-      <w:r>
-        <w:t xml:space="preserve">A </w:t>
-      </w:r>
-      <w:proofErr w:type="spellStart"/>
-      <w:r>
-        <w:t>class</w:t>
+      <w:proofErr w:type="spellStart"/>
+      <w:r>
+        <w:rPr>
+          <w:b/>
+        </w:rPr>
+        <w:t>mapCode</w:t>
+      </w:r>
+      <w:proofErr w:type="spellEnd"/>
+      <w:r>
+        <w:rPr>
+          <w:b/>
+        </w:rPr>
+        <w:t xml:space="preserve">, </w:t>
+      </w:r>
+      <w:r>
+        <w:t xml:space="preserve">com o auxilio de um </w:t>
+      </w:r>
+      <w:proofErr w:type="spellStart"/>
+      <w:r>
+        <w:t>object</w:t>
       </w:r>
       <w:proofErr w:type="spellEnd"/>
       <w:r>
         <w:t xml:space="preserve"> </w:t>
       </w:r>
-      <w:r>
-        <w:rPr>
-          <w:b/>
-        </w:rPr>
-        <w:t>Codificador</w:t>
-      </w:r>
-      <w:r>
-        <w:t>:</w:t>
-      </w:r>
-    </w:p>
-    <w:p>
-      <w:r>
-        <w:t xml:space="preserve">Esta </w:t>
-      </w:r>
-      <w:proofErr w:type="spellStart"/>
-      <w:r>
-        <w:t>class</w:t>
-      </w:r>
-      <w:proofErr w:type="spellEnd"/>
-      <w:r>
-        <w:t xml:space="preserve"> contem 4 </w:t>
-      </w:r>
-      <w:r>
-        <w:t>métodos</w:t>
-      </w:r>
-      <w:r>
+      <w:proofErr w:type="spellStart"/>
+      <w:r>
+        <w:rPr>
+          <w:b/>
+        </w:rPr>
+        <w:t>Domain</w:t>
+      </w:r>
+      <w:proofErr w:type="spellEnd"/>
+      <w:r>
+        <w:t xml:space="preserve">, o método irá analisar cada valor do mapa obtido, contendo os símbolos e sua respetiva probabilidade de ocorrência, e irá obter o um intervalo para cada símbolo, e a posição media desse intervalo, com estes valores e com o auxilio do método </w:t>
+      </w:r>
+      <w:proofErr w:type="spellStart"/>
+      <w:r>
+        <w:rPr>
+          <w:b/>
+        </w:rPr>
+        <w:t>code</w:t>
+      </w:r>
+      <w:proofErr w:type="spellEnd"/>
+      <w:r>
+        <w:rPr>
+          <w:b/>
+        </w:rPr>
+        <w:t xml:space="preserve"> </w:t>
+      </w:r>
+      <w:r>
+        <w:t xml:space="preserve">irão ser preenchidos 2 mapas, um em que a </w:t>
+      </w:r>
+      <w:proofErr w:type="spellStart"/>
+      <w:r>
+        <w:t>key</w:t>
+      </w:r>
+      <w:proofErr w:type="spellEnd"/>
+      <w:r>
+        <w:t xml:space="preserve"> é o símbolo e outro em que a </w:t>
+      </w:r>
+      <w:proofErr w:type="spellStart"/>
+      <w:r>
+        <w:t>key</w:t>
+      </w:r>
+      <w:proofErr w:type="spellEnd"/>
+      <w:r>
+        <w:t xml:space="preserve"> é a sequencia de bits desse símbolo.</w:t>
+      </w:r>
+    </w:p>
+    <w:p>
+      <w:pPr>
+        <w:rPr>
+          <w:b/>
+        </w:rPr>
+      </w:pPr>
+    </w:p>
+    <w:p>
+      <w:pPr>
+        <w:rPr>
+          <w:b/>
+        </w:rPr>
+      </w:pPr>
+    </w:p>
+    <w:p>
+      <w:pPr>
+        <w:rPr>
+          <w:b/>
+        </w:rPr>
+      </w:pPr>
+    </w:p>
+    <w:p>
+      <w:r>
+        <w:rPr>
+          <w:b/>
+        </w:rPr>
+        <w:t>-&gt;</w:t>
+      </w:r>
+      <w:proofErr w:type="spellStart"/>
+      <w:r>
+        <w:rPr>
+          <w:b/>
+        </w:rPr>
+        <w:t>cod</w:t>
+      </w:r>
+      <w:proofErr w:type="spellEnd"/>
+      <w:r>
+        <w:rPr>
+          <w:b/>
+        </w:rPr>
         <w:t xml:space="preserve">, </w:t>
       </w:r>
-      <w:proofErr w:type="spellStart"/>
-      <w:r>
-        <w:rPr>
-          <w:b/>
-        </w:rPr>
-        <w:t>codif</w:t>
-      </w:r>
-      <w:proofErr w:type="spellEnd"/>
-      <w:r>
-        <w:t xml:space="preserve">, </w:t>
-      </w:r>
-      <w:proofErr w:type="spellStart"/>
-      <w:r>
-        <w:rPr>
-          <w:b/>
-        </w:rPr>
-        <w:t>mapCode</w:t>
-      </w:r>
-      <w:proofErr w:type="spellEnd"/>
-      <w:r>
-        <w:rPr>
-          <w:b/>
-        </w:rPr>
-        <w:t>,</w:t>
-      </w:r>
-      <w:r>
-        <w:t xml:space="preserve"> </w:t>
-      </w:r>
-      <w:proofErr w:type="spellStart"/>
-      <w:r>
-        <w:rPr>
-          <w:b/>
-        </w:rPr>
-        <w:t>cod</w:t>
-      </w:r>
-      <w:proofErr w:type="spellEnd"/>
-      <w:r>
-        <w:rPr>
-          <w:b/>
-        </w:rPr>
-        <w:t xml:space="preserve"> </w:t>
-      </w:r>
-      <w:r>
-        <w:t>e</w:t>
-      </w:r>
-      <w:r>
-        <w:rPr>
-          <w:b/>
-        </w:rPr>
-        <w:t xml:space="preserve"> </w:t>
-      </w:r>
-      <w:proofErr w:type="spellStart"/>
-      <w:r>
-        <w:rPr>
-          <w:b/>
-        </w:rPr>
-        <w:t>creatFile</w:t>
+      <w:r>
+        <w:t xml:space="preserve">este é o método responsável por criar a sequencia binaria para cada </w:t>
+      </w:r>
+      <w:proofErr w:type="spellStart"/>
+      <w:r>
+        <w:t>simbolo</w:t>
       </w:r>
       <w:proofErr w:type="spellEnd"/>
       <w:r>
@@ -1853,279 +1912,8 @@
       </w:r>
     </w:p>
     <w:p>
-      <w:pPr>
-        <w:rPr>
-          <w:b/>
-        </w:rPr>
-      </w:pPr>
-      <w:r>
-        <w:rPr>
-          <w:b/>
-        </w:rPr>
-        <w:t>-&gt;</w:t>
-      </w:r>
-      <w:r>
-        <w:t xml:space="preserve"> </w:t>
-      </w:r>
-      <w:proofErr w:type="spellStart"/>
-      <w:proofErr w:type="gramStart"/>
-      <w:r>
-        <w:rPr>
-          <w:b/>
-        </w:rPr>
-        <w:t>codif</w:t>
-      </w:r>
-      <w:proofErr w:type="spellEnd"/>
-      <w:proofErr w:type="gramEnd"/>
-      <w:r>
-        <w:t xml:space="preserve">, utilizando os métodos do </w:t>
-      </w:r>
-      <w:proofErr w:type="spellStart"/>
-      <w:r>
-        <w:rPr>
-          <w:b/>
-        </w:rPr>
-        <w:t>Exercicio</w:t>
-      </w:r>
-      <w:proofErr w:type="spellEnd"/>
-      <w:r>
-        <w:rPr>
-          <w:b/>
-        </w:rPr>
-        <w:t xml:space="preserve"> 1</w:t>
-      </w:r>
-      <w:r>
-        <w:rPr>
-          <w:b/>
-        </w:rPr>
-        <w:t xml:space="preserve">, </w:t>
-      </w:r>
-      <w:proofErr w:type="spellStart"/>
-      <w:r>
-        <w:rPr>
-          <w:b/>
-        </w:rPr>
-        <w:t>readFile</w:t>
-      </w:r>
-      <w:proofErr w:type="spellEnd"/>
-      <w:r>
-        <w:rPr>
-          <w:b/>
-        </w:rPr>
-        <w:t xml:space="preserve">, </w:t>
-      </w:r>
-      <w:proofErr w:type="spellStart"/>
-      <w:r>
-        <w:rPr>
-          <w:b/>
-        </w:rPr>
-        <w:t>calculateFreq</w:t>
-      </w:r>
-      <w:proofErr w:type="spellEnd"/>
-      <w:r>
-        <w:rPr>
-          <w:b/>
-        </w:rPr>
-        <w:t xml:space="preserve"> </w:t>
-      </w:r>
-      <w:r>
-        <w:t xml:space="preserve">e </w:t>
-      </w:r>
-      <w:proofErr w:type="spellStart"/>
-      <w:r>
-        <w:rPr>
-          <w:b/>
-        </w:rPr>
-        <w:t>calculateEntrop</w:t>
-      </w:r>
-      <w:proofErr w:type="spellEnd"/>
-      <w:r>
-        <w:rPr>
-          <w:b/>
-        </w:rPr>
-        <w:t xml:space="preserve">, </w:t>
-      </w:r>
-      <w:r>
-        <w:t xml:space="preserve">obtém um mapa que contem os símbolos do ficheiro mais a sua frequência bem como o valor da entropia. Com o mapa das frequências faz uma chamada para o método </w:t>
-      </w:r>
-      <w:proofErr w:type="spellStart"/>
-      <w:r>
-        <w:rPr>
-          <w:b/>
-        </w:rPr>
-        <w:t>mapCode</w:t>
-      </w:r>
-      <w:proofErr w:type="spellEnd"/>
-      <w:r>
-        <w:t xml:space="preserve"> e </w:t>
-      </w:r>
-      <w:proofErr w:type="spellStart"/>
-      <w:r>
-        <w:rPr>
-          <w:b/>
-        </w:rPr>
-        <w:t>creatFile</w:t>
-      </w:r>
-      <w:proofErr w:type="spellEnd"/>
-      <w:r>
-        <w:rPr>
-          <w:b/>
-        </w:rPr>
-        <w:t>.</w:t>
-      </w:r>
-    </w:p>
-    <w:p>
-      <w:r>
-        <w:rPr>
-          <w:b/>
-        </w:rPr>
-        <w:t>-&gt;</w:t>
-      </w:r>
-      <w:r>
-        <w:rPr>
-          <w:b/>
-        </w:rPr>
-        <w:t xml:space="preserve"> </w:t>
-      </w:r>
-      <w:proofErr w:type="spellStart"/>
-      <w:proofErr w:type="gramStart"/>
-      <w:r>
-        <w:rPr>
-          <w:b/>
-        </w:rPr>
-        <w:t>mapCode</w:t>
-      </w:r>
-      <w:proofErr w:type="spellEnd"/>
-      <w:proofErr w:type="gramEnd"/>
-      <w:r>
-        <w:rPr>
-          <w:b/>
-        </w:rPr>
-        <w:t xml:space="preserve">, </w:t>
-      </w:r>
-      <w:r>
-        <w:t xml:space="preserve">com o auxilio de um </w:t>
-      </w:r>
-      <w:proofErr w:type="spellStart"/>
-      <w:r>
-        <w:t>object</w:t>
-      </w:r>
-      <w:proofErr w:type="spellEnd"/>
-      <w:r>
-        <w:t xml:space="preserve"> </w:t>
-      </w:r>
-      <w:proofErr w:type="spellStart"/>
-      <w:r>
-        <w:rPr>
-          <w:b/>
-        </w:rPr>
-        <w:t>Domain</w:t>
-      </w:r>
-      <w:proofErr w:type="spellEnd"/>
-      <w:r>
-        <w:t xml:space="preserve">, o método irá analisar cada valor do mapa obtido, contendo os símbolos e sua respetiva probabilidade de ocorrência, e irá obter o um intervalo para cada símbolo, e a posição media desse intervalo, com estes valores e com o auxilio do método </w:t>
-      </w:r>
-      <w:proofErr w:type="spellStart"/>
-      <w:r>
-        <w:rPr>
-          <w:b/>
-        </w:rPr>
-        <w:t>code</w:t>
-      </w:r>
-      <w:proofErr w:type="spellEnd"/>
-      <w:r>
-        <w:rPr>
-          <w:b/>
-        </w:rPr>
-        <w:t xml:space="preserve"> </w:t>
-      </w:r>
-      <w:r>
-        <w:t xml:space="preserve">irão ser preenchidos 2 mapas, um em que a </w:t>
-      </w:r>
-      <w:proofErr w:type="spellStart"/>
-      <w:r>
-        <w:t>key</w:t>
-      </w:r>
-      <w:proofErr w:type="spellEnd"/>
-      <w:r>
-        <w:t xml:space="preserve"> é o símbolo e outro em que a </w:t>
-      </w:r>
-      <w:proofErr w:type="spellStart"/>
-      <w:r>
-        <w:t>key</w:t>
-      </w:r>
-      <w:proofErr w:type="spellEnd"/>
-      <w:r>
-        <w:t xml:space="preserve"> é a sequencia de bits desse símbolo.</w:t>
-      </w:r>
-    </w:p>
-    <w:p>
-      <w:pPr>
-        <w:rPr>
-          <w:b/>
-        </w:rPr>
-      </w:pPr>
-    </w:p>
-    <w:p>
-      <w:pPr>
-        <w:rPr>
-          <w:b/>
-        </w:rPr>
-      </w:pPr>
-    </w:p>
-    <w:p>
-      <w:pPr>
-        <w:rPr>
-          <w:b/>
-        </w:rPr>
-      </w:pPr>
-    </w:p>
-    <w:p>
-      <w:r>
-        <w:rPr>
-          <w:b/>
-        </w:rPr>
-        <w:t>-&gt;</w:t>
-      </w:r>
-      <w:proofErr w:type="spellStart"/>
-      <w:proofErr w:type="gramStart"/>
-      <w:r>
-        <w:rPr>
-          <w:b/>
-        </w:rPr>
-        <w:t>cod</w:t>
-      </w:r>
-      <w:proofErr w:type="spellEnd"/>
-      <w:proofErr w:type="gramEnd"/>
-      <w:r>
-        <w:rPr>
-          <w:b/>
-        </w:rPr>
-        <w:t xml:space="preserve">, </w:t>
-      </w:r>
-      <w:r>
-        <w:t xml:space="preserve">este é o método responsável por criar a sequencia binaria para cada </w:t>
-      </w:r>
-      <w:proofErr w:type="spellStart"/>
-      <w:r>
-        <w:t>simbolo</w:t>
-      </w:r>
-      <w:proofErr w:type="spellEnd"/>
-      <w:r>
-        <w:t>.</w:t>
-      </w:r>
-    </w:p>
-    <w:p>
-      <w:r>
-        <w:t xml:space="preserve">Usando o cálculo para deter minar o </w:t>
-      </w:r>
-      <w:proofErr w:type="gramStart"/>
-      <w:r>
-        <w:t>numero</w:t>
-      </w:r>
-      <w:proofErr w:type="gramEnd"/>
-      <w:r>
-        <w:t xml:space="preserve"> de bits para a codificação de cada símbolo.</w:t>
+      <w:r>
+        <w:t>Usando o cálculo para deter minar o numero de bits para a codificação de cada símbolo.</w:t>
       </w:r>
     </w:p>
     <w:p>
@@ -2427,7 +2215,6 @@
         <w:t>-&gt;</w:t>
       </w:r>
       <w:proofErr w:type="spellStart"/>
-      <w:proofErr w:type="gramStart"/>
       <w:r>
         <w:rPr>
           <w:b/>
@@ -2435,7 +2222,6 @@
         <w:t>creatFile</w:t>
       </w:r>
       <w:proofErr w:type="spellEnd"/>
-      <w:proofErr w:type="gramEnd"/>
       <w:r>
         <w:rPr>
           <w:b/>
@@ -2504,13 +2290,7 @@
         <w:rPr>
           <w:b/>
         </w:rPr>
-        <w:t>Observações</w:t>
-      </w:r>
-      <w:r>
-        <w:rPr>
-          <w:b/>
-        </w:rPr>
-        <w:t>:</w:t>
+        <w:t>Observações:</w:t>
       </w:r>
     </w:p>
     <w:p>
@@ -2612,14 +2392,12 @@
                 <w:rFonts w:eastAsiaTheme="minorEastAsia"/>
               </w:rPr>
             </w:pPr>
-            <w:proofErr w:type="gramStart"/>
             <w:r>
               <w:rPr>
                 <w:rFonts w:eastAsiaTheme="minorEastAsia"/>
               </w:rPr>
               <w:t>a</w:t>
             </w:r>
-            <w:proofErr w:type="gramEnd"/>
           </w:p>
         </w:tc>
         <w:tc>
@@ -2676,14 +2454,12 @@
                 <w:rFonts w:eastAsiaTheme="minorEastAsia"/>
               </w:rPr>
             </w:pPr>
-            <w:proofErr w:type="gramStart"/>
             <w:r>
               <w:rPr>
                 <w:rFonts w:eastAsiaTheme="minorEastAsia"/>
               </w:rPr>
               <w:t>b</w:t>
             </w:r>
-            <w:proofErr w:type="gramEnd"/>
           </w:p>
         </w:tc>
         <w:tc>
@@ -2740,14 +2516,12 @@
                 <w:rFonts w:eastAsiaTheme="minorEastAsia"/>
               </w:rPr>
             </w:pPr>
-            <w:proofErr w:type="gramStart"/>
             <w:r>
               <w:rPr>
                 <w:rFonts w:eastAsiaTheme="minorEastAsia"/>
               </w:rPr>
               <w:t>c</w:t>
             </w:r>
-            <w:proofErr w:type="gramEnd"/>
           </w:p>
         </w:tc>
         <w:tc>
@@ -2817,6 +2591,9 @@
         <w:t>1</w:t>
       </w:r>
       <w:r>
+        <w:rPr>
+          <w:noProof/>
+        </w:rPr>
         <w:fldChar w:fldCharType="end"/>
       </w:r>
       <w:r>
@@ -2924,7 +2701,6 @@
               </w:rPr>
             </w:pPr>
             <w:proofErr w:type="spellStart"/>
-            <w:proofErr w:type="gramStart"/>
             <w:r>
               <w:rPr>
                 <w:rFonts w:eastAsiaTheme="minorEastAsia"/>
@@ -2935,7 +2711,6 @@
               <w:t>nBits</w:t>
             </w:r>
             <w:proofErr w:type="spellEnd"/>
-            <w:proofErr w:type="gramEnd"/>
           </w:p>
         </w:tc>
         <w:tc>
@@ -2977,7 +2752,6 @@
                 <w:szCs w:val="24"/>
               </w:rPr>
             </w:pPr>
-            <w:proofErr w:type="gramStart"/>
             <w:r>
               <w:rPr>
                 <w:rFonts w:eastAsiaTheme="minorEastAsia"/>
@@ -2986,7 +2760,6 @@
               </w:rPr>
               <w:t>a</w:t>
             </w:r>
-            <w:proofErr w:type="gramEnd"/>
           </w:p>
         </w:tc>
         <w:tc>
@@ -3096,7 +2869,6 @@
                 <w:szCs w:val="24"/>
               </w:rPr>
             </w:pPr>
-            <w:proofErr w:type="gramStart"/>
             <w:r>
               <w:rPr>
                 <w:rFonts w:eastAsiaTheme="minorEastAsia"/>
@@ -3105,7 +2877,6 @@
               </w:rPr>
               <w:t>b</w:t>
             </w:r>
-            <w:proofErr w:type="gramEnd"/>
           </w:p>
         </w:tc>
         <w:tc>
@@ -3215,7 +2986,6 @@
                 <w:szCs w:val="24"/>
               </w:rPr>
             </w:pPr>
-            <w:proofErr w:type="gramStart"/>
             <w:r>
               <w:rPr>
                 <w:rFonts w:eastAsiaTheme="minorEastAsia"/>
@@ -3224,7 +2994,6 @@
               </w:rPr>
               <w:t>c</w:t>
             </w:r>
-            <w:proofErr w:type="gramEnd"/>
           </w:p>
         </w:tc>
         <w:tc>
@@ -3326,9 +3095,6 @@
         <w:pStyle w:val="Legenda"/>
         <w:keepNext/>
       </w:pPr>
-      <w:r>
-        <w:t xml:space="preserve"> </w:t>
-      </w:r>
     </w:p>
     <w:p>
       <w:pPr>
@@ -3341,18 +3107,6 @@
         <w:pStyle w:val="Legenda"/>
         <w:keepNext/>
       </w:pPr>
-    </w:p>
-    <w:p>
-      <w:pPr>
-        <w:pStyle w:val="Legenda"/>
-        <w:keepNext/>
-      </w:pPr>
-    </w:p>
-    <w:p>
-      <w:pPr>
-        <w:pStyle w:val="Legenda"/>
-        <w:keepNext/>
-      </w:pPr>
       <w:r>
         <w:t xml:space="preserve">Tabela </w:t>
       </w:r>
@@ -3372,6 +3126,9 @@
         <w:t>2</w:t>
       </w:r>
       <w:r>
+        <w:rPr>
+          <w:noProof/>
+        </w:rPr>
         <w:fldChar w:fldCharType="end"/>
       </w:r>
       <w:r>
@@ -3470,12 +3227,32 @@
         <w:t xml:space="preserve"> </w:t>
       </w:r>
       <w:proofErr w:type="spellStart"/>
+      <w:r>
+        <w:rPr>
+          <w:b/>
+        </w:rPr>
+        <w:t>descod</w:t>
+      </w:r>
+      <w:proofErr w:type="spellEnd"/>
+      <w:r>
+        <w:rPr>
+          <w:b/>
+        </w:rPr>
+        <w:t xml:space="preserve">, </w:t>
+      </w:r>
+      <w:r>
+        <w:t xml:space="preserve">é o método que irá ler o ficheiro cujo o nome foi passado como parâmetro e por cada linha de símbolos codificados irá chamar o </w:t>
+      </w:r>
       <w:proofErr w:type="gramStart"/>
       <w:r>
-        <w:rPr>
-          <w:b/>
-        </w:rPr>
-        <w:t>descod</w:t>
+        <w:t xml:space="preserve">método  </w:t>
+      </w:r>
+      <w:proofErr w:type="spellStart"/>
+      <w:r>
+        <w:rPr>
+          <w:b/>
+        </w:rPr>
+        <w:t>seeWhatBytes</w:t>
       </w:r>
       <w:proofErr w:type="spellEnd"/>
       <w:proofErr w:type="gramEnd"/>
@@ -3486,7 +3263,21 @@
         <w:t xml:space="preserve">, </w:t>
       </w:r>
       <w:r>
-        <w:t xml:space="preserve">é o método que irá ler o ficheiro cujo o nome foi passado como parâmetro e por cada linha de símbolos codificados irá chamar o método  </w:t>
+        <w:t>com o seu retorno irá substituir a linha lida pelos símbolos descodificados.</w:t>
+      </w:r>
+    </w:p>
+    <w:p>
+      <w:r>
+        <w:rPr>
+          <w:b/>
+        </w:rPr>
+        <w:t>-&gt;</w:t>
+      </w:r>
+      <w:r>
+        <w:rPr>
+          <w:b/>
+        </w:rPr>
+        <w:t xml:space="preserve"> </w:t>
       </w:r>
       <w:proofErr w:type="spellStart"/>
       <w:r>
@@ -3503,39 +3294,6 @@
         <w:t xml:space="preserve">, </w:t>
       </w:r>
       <w:r>
-        <w:t>com o seu retorno irá substituir a linha lida pelos símbolos descodificados.</w:t>
-      </w:r>
-    </w:p>
-    <w:p>
-      <w:r>
-        <w:rPr>
-          <w:b/>
-        </w:rPr>
-        <w:t>-&gt;</w:t>
-      </w:r>
-      <w:r>
-        <w:rPr>
-          <w:b/>
-        </w:rPr>
-        <w:t xml:space="preserve"> </w:t>
-      </w:r>
-      <w:proofErr w:type="spellStart"/>
-      <w:proofErr w:type="gramStart"/>
-      <w:r>
-        <w:rPr>
-          <w:b/>
-        </w:rPr>
-        <w:t>seeWhatBytes</w:t>
-      </w:r>
-      <w:proofErr w:type="spellEnd"/>
-      <w:proofErr w:type="gramEnd"/>
-      <w:r>
-        <w:rPr>
-          <w:b/>
-        </w:rPr>
-        <w:t xml:space="preserve">, </w:t>
-      </w:r>
-      <w:r>
         <w:t xml:space="preserve">como apresentado no enunciado este descodificador tem acesso ao dados que o codificador criou na codificação, assim sendo com o uso de um mapa criado e preenchido a quando a codificação, este método irá montar um sequencia bit a bit e sempre que adicionar um bit verificara se esse mapa contem essa sequencia como chave, caso não contenha essa chave então irá adicionar o próximo bit a sequencia, caso contrario, irá buscar ao </w:t>
       </w:r>
       <w:proofErr w:type="spellStart"/>
@@ -3571,13 +3329,7 @@
     </w:p>
     <w:p>
       <w:r>
-        <w:t xml:space="preserve">Para a </w:t>
-      </w:r>
-      <w:r>
-        <w:t>sequência</w:t>
-      </w:r>
-      <w:r>
-        <w:t>:</w:t>
+        <w:t>Para a sequência:</w:t>
       </w:r>
     </w:p>
     <w:p>
@@ -3679,7 +3431,6 @@
         <w:t>“</w:t>
       </w:r>
       <w:proofErr w:type="spellStart"/>
-      <w:proofErr w:type="gramStart"/>
       <w:r>
         <w:rPr>
           <w:b/>
@@ -3689,7 +3440,6 @@
         <w:t>aaabbbbbbc</w:t>
       </w:r>
       <w:proofErr w:type="spellEnd"/>
-      <w:proofErr w:type="gramEnd"/>
       <w:r>
         <w:rPr>
           <w:b/>
@@ -4019,7 +3769,6 @@
         <w:t>“</w:t>
       </w:r>
       <w:proofErr w:type="spellStart"/>
-      <w:proofErr w:type="gramStart"/>
       <w:r>
         <w:rPr>
           <w:b/>
@@ -4029,7 +3778,6 @@
         <w:t>aaabbbbbbc</w:t>
       </w:r>
       <w:proofErr w:type="spellEnd"/>
-      <w:proofErr w:type="gramEnd"/>
       <w:r>
         <w:rPr>
           <w:b/>
@@ -4075,8 +3823,6 @@
       <w:pPr>
         <w:jc w:val="both"/>
       </w:pPr>
-      <w:bookmarkStart w:id="2" w:name="_GoBack"/>
-      <w:bookmarkEnd w:id="2"/>
     </w:p>
     <w:p>
       <w:pPr>
@@ -4101,16 +3847,14 @@
           <w:szCs w:val="40"/>
         </w:rPr>
       </w:pPr>
-      <w:proofErr w:type="spellStart"/>
       <w:r>
         <w:rPr>
           <w:sz w:val="40"/>
           <w:szCs w:val="40"/>
         </w:rPr>
         <w:lastRenderedPageBreak/>
-        <w:t>Exercicio</w:t>
-      </w:r>
-      <w:proofErr w:type="spellEnd"/>
+        <w:t>Exercício</w:t>
+      </w:r>
       <w:r>
         <w:rPr>
           <w:sz w:val="40"/>
@@ -4129,175 +3873,161 @@
     <w:p>
       <w:pPr>
         <w:rPr>
+          <w:szCs w:val="40"/>
+        </w:rPr>
+      </w:pPr>
+      <w:r>
+        <w:rPr>
+          <w:szCs w:val="40"/>
+        </w:rPr>
+        <w:t xml:space="preserve">Os </w:t>
+      </w:r>
+      <w:r>
+        <w:rPr>
+          <w:szCs w:val="40"/>
+        </w:rPr>
+        <w:t>métodos</w:t>
+      </w:r>
+      <w:r>
+        <w:rPr>
+          <w:szCs w:val="40"/>
+        </w:rPr>
+        <w:t xml:space="preserve"> mais usados são </w:t>
+      </w:r>
+      <w:r>
+        <w:rPr>
+          <w:szCs w:val="40"/>
+        </w:rPr>
+        <w:t xml:space="preserve">os de </w:t>
+      </w:r>
+      <w:proofErr w:type="spellStart"/>
+      <w:r>
+        <w:rPr>
+          <w:szCs w:val="40"/>
+        </w:rPr>
+        <w:t>huf</w:t>
+      </w:r>
+      <w:r>
+        <w:rPr>
+          <w:szCs w:val="40"/>
+        </w:rPr>
+        <w:t>fman</w:t>
+      </w:r>
+      <w:proofErr w:type="spellEnd"/>
+      <w:r>
+        <w:rPr>
+          <w:szCs w:val="40"/>
+        </w:rPr>
+        <w:t xml:space="preserve"> e o código aritmético, mas </w:t>
+      </w:r>
+      <w:r>
+        <w:rPr>
+          <w:szCs w:val="40"/>
+        </w:rPr>
+        <w:t>ambos têm</w:t>
+      </w:r>
+      <w:r>
+        <w:rPr>
+          <w:szCs w:val="40"/>
+        </w:rPr>
+        <w:t xml:space="preserve"> as suas </w:t>
+      </w:r>
+      <w:r>
+        <w:rPr>
+          <w:szCs w:val="40"/>
+        </w:rPr>
+        <w:t>vantagens</w:t>
+      </w:r>
+      <w:r>
+        <w:rPr>
+          <w:szCs w:val="40"/>
+        </w:rPr>
+        <w:t xml:space="preserve"> e desvantagens. O sistema numérico assimétrico</w:t>
+      </w:r>
+      <w:r>
+        <w:rPr>
+          <w:szCs w:val="40"/>
+        </w:rPr>
+        <w:t xml:space="preserve"> vem tentar resolver os contras dos sistemas mais usados. O código de </w:t>
+      </w:r>
+      <w:proofErr w:type="spellStart"/>
+      <w:r>
+        <w:rPr>
+          <w:szCs w:val="40"/>
+        </w:rPr>
+        <w:t>huffman</w:t>
+      </w:r>
+      <w:proofErr w:type="spellEnd"/>
+      <w:r>
+        <w:rPr>
+          <w:szCs w:val="40"/>
+        </w:rPr>
+        <w:t xml:space="preserve"> consegue processar com grande alfabeto de símbolos, mas tem as suas relativas falhas. O código aritmético, para contrariar o de </w:t>
+      </w:r>
+      <w:proofErr w:type="spellStart"/>
+      <w:r>
+        <w:rPr>
+          <w:szCs w:val="40"/>
+        </w:rPr>
+        <w:t>huffman</w:t>
+      </w:r>
+      <w:proofErr w:type="spellEnd"/>
+      <w:r>
+        <w:rPr>
+          <w:szCs w:val="40"/>
+        </w:rPr>
+        <w:t xml:space="preserve">, e bastante preciso, mas as suas operações aritméticas são bastante lentas. O sistema numeral </w:t>
+      </w:r>
+      <w:r>
+        <w:rPr>
+          <w:szCs w:val="40"/>
+        </w:rPr>
+        <w:t>assimétrico</w:t>
+      </w:r>
+      <w:r>
+        <w:rPr>
+          <w:szCs w:val="40"/>
+        </w:rPr>
+        <w:t xml:space="preserve"> trabalha com bits de dimensão N, onde N é logaritmo de 2. Conseguindo assim trabalhar com grande </w:t>
+      </w:r>
+      <w:r>
+        <w:rPr>
+          <w:szCs w:val="40"/>
+        </w:rPr>
+        <w:t>alfabeto,</w:t>
+      </w:r>
+      <w:r>
+        <w:rPr>
+          <w:szCs w:val="40"/>
+        </w:rPr>
+        <w:t xml:space="preserve"> mas usando uma tabela pequena. Mas o facto de ser assíncrono, consegue </w:t>
+      </w:r>
+      <w:r>
+        <w:rPr>
+          <w:szCs w:val="40"/>
+        </w:rPr>
+        <w:t>encriptar a mensagem simultaneamente com a chave. Assim consegue trabalhar com grandes dicionários com relativamente pouco tempo.</w:t>
+      </w:r>
+    </w:p>
+    <w:p>
+      <w:pPr>
+        <w:rPr>
           <w:sz w:val="40"/>
           <w:szCs w:val="40"/>
         </w:rPr>
       </w:pPr>
-    </w:p>
-    <w:p>
-      <w:pPr>
+      <w:r>
         <w:rPr>
           <w:sz w:val="40"/>
           <w:szCs w:val="40"/>
         </w:rPr>
-      </w:pPr>
-    </w:p>
-    <w:p>
-      <w:pPr>
+        <w:t>Exercício 7</w:t>
+      </w:r>
+      <w:r>
         <w:rPr>
           <w:sz w:val="40"/>
           <w:szCs w:val="40"/>
         </w:rPr>
-      </w:pPr>
-    </w:p>
-    <w:p>
-      <w:pPr>
-        <w:rPr>
-          <w:sz w:val="40"/>
-          <w:szCs w:val="40"/>
-        </w:rPr>
-      </w:pPr>
-    </w:p>
-    <w:p>
-      <w:pPr>
-        <w:rPr>
-          <w:sz w:val="40"/>
-          <w:szCs w:val="40"/>
-        </w:rPr>
-      </w:pPr>
-    </w:p>
-    <w:p>
-      <w:pPr>
-        <w:rPr>
-          <w:sz w:val="40"/>
-          <w:szCs w:val="40"/>
-        </w:rPr>
-      </w:pPr>
-    </w:p>
-    <w:p>
-      <w:pPr>
-        <w:rPr>
-          <w:sz w:val="40"/>
-          <w:szCs w:val="40"/>
-        </w:rPr>
-      </w:pPr>
-    </w:p>
-    <w:p>
-      <w:pPr>
-        <w:rPr>
-          <w:sz w:val="40"/>
-          <w:szCs w:val="40"/>
-        </w:rPr>
-      </w:pPr>
-    </w:p>
-    <w:p>
-      <w:pPr>
-        <w:rPr>
-          <w:sz w:val="40"/>
-          <w:szCs w:val="40"/>
-        </w:rPr>
-      </w:pPr>
-    </w:p>
-    <w:p>
-      <w:pPr>
-        <w:rPr>
-          <w:sz w:val="40"/>
-          <w:szCs w:val="40"/>
-        </w:rPr>
-      </w:pPr>
-    </w:p>
-    <w:p>
-      <w:pPr>
-        <w:rPr>
-          <w:sz w:val="40"/>
-          <w:szCs w:val="40"/>
-        </w:rPr>
-      </w:pPr>
-    </w:p>
-    <w:p>
-      <w:pPr>
-        <w:rPr>
-          <w:sz w:val="40"/>
-          <w:szCs w:val="40"/>
-        </w:rPr>
-      </w:pPr>
-    </w:p>
-    <w:p>
-      <w:pPr>
-        <w:rPr>
-          <w:sz w:val="40"/>
-          <w:szCs w:val="40"/>
-        </w:rPr>
-      </w:pPr>
-    </w:p>
-    <w:p>
-      <w:pPr>
-        <w:rPr>
-          <w:sz w:val="40"/>
-          <w:szCs w:val="40"/>
-        </w:rPr>
-      </w:pPr>
-    </w:p>
-    <w:p>
-      <w:pPr>
-        <w:rPr>
-          <w:sz w:val="40"/>
-          <w:szCs w:val="40"/>
-        </w:rPr>
-      </w:pPr>
-    </w:p>
-    <w:p>
-      <w:pPr>
-        <w:rPr>
-          <w:sz w:val="40"/>
-          <w:szCs w:val="40"/>
-        </w:rPr>
-      </w:pPr>
-    </w:p>
-    <w:p>
-      <w:pPr>
-        <w:rPr>
-          <w:sz w:val="40"/>
-          <w:szCs w:val="40"/>
-        </w:rPr>
-      </w:pPr>
-    </w:p>
-    <w:p>
-      <w:pPr>
-        <w:rPr>
-          <w:sz w:val="40"/>
-          <w:szCs w:val="40"/>
-        </w:rPr>
-      </w:pPr>
-    </w:p>
-    <w:p>
-      <w:pPr>
-        <w:rPr>
-          <w:sz w:val="40"/>
-          <w:szCs w:val="40"/>
-        </w:rPr>
-      </w:pPr>
-    </w:p>
-    <w:p>
-      <w:pPr>
-        <w:rPr>
-          <w:sz w:val="40"/>
-          <w:szCs w:val="40"/>
-        </w:rPr>
-      </w:pPr>
-      <w:r>
-        <w:rPr>
-          <w:sz w:val="40"/>
-          <w:szCs w:val="40"/>
-        </w:rPr>
-        <w:lastRenderedPageBreak/>
-        <w:t>Exercício 7</w:t>
-      </w:r>
-      <w:r>
-        <w:rPr>
-          <w:sz w:val="40"/>
-          <w:szCs w:val="40"/>
-        </w:rPr>
         <w:t>:</w:t>
       </w:r>
     </w:p>
@@ -4330,15 +4060,7 @@
       </w:r>
       <w:proofErr w:type="spellEnd"/>
       <w:r>
-        <w:t xml:space="preserve"> de compressão podemos concluir </w:t>
-      </w:r>
-      <w:proofErr w:type="gramStart"/>
-      <w:r>
-        <w:t>que</w:t>
-      </w:r>
-      <w:proofErr w:type="gramEnd"/>
-      <w:r>
-        <w:t>:</w:t>
+        <w:t xml:space="preserve"> de compressão podemos concluir que:</w:t>
       </w:r>
     </w:p>
     <w:p>
@@ -4396,18 +4118,13 @@
       </w:r>
       <w:proofErr w:type="spellEnd"/>
       <w:r>
-        <w:t xml:space="preserve"> tem taxas de compressão muito semelhantes </w:t>
-      </w:r>
-      <w:proofErr w:type="gramStart"/>
-      <w:r>
-        <w:t xml:space="preserve">à </w:t>
+        <w:t xml:space="preserve"> tem taxas de compressão muito semelhantes à </w:t>
       </w:r>
       <w:proofErr w:type="spellStart"/>
       <w:r>
         <w:t>default</w:t>
       </w:r>
       <w:proofErr w:type="spellEnd"/>
-      <w:proofErr w:type="gramEnd"/>
       <w:r>
         <w:t xml:space="preserve"> </w:t>
       </w:r>
@@ -4515,15 +4232,7 @@
       </w:r>
       <w:proofErr w:type="spellEnd"/>
       <w:r>
-        <w:t xml:space="preserve"> da fonte o desempenho da compressão é muito mau tendo mesmo o tamanho do output ser superior ao de </w:t>
-      </w:r>
-      <w:proofErr w:type="gramStart"/>
-      <w:r>
-        <w:t>input</w:t>
-      </w:r>
-      <w:proofErr w:type="gramEnd"/>
-      <w:r>
-        <w:t>.</w:t>
+        <w:t xml:space="preserve"> da fonte o desempenho da compressão é muito mau tendo mesmo o tamanho do output ser superior ao de input.</w:t>
       </w:r>
     </w:p>
     <w:p>
@@ -4544,13 +4253,7 @@
       </w:r>
       <w:proofErr w:type="spellEnd"/>
       <w:r>
-        <w:t xml:space="preserve"> para comparar o desempenho da compressão para grupos de ficheiros, sendo a compressão efetuada com a concatenação de todos os </w:t>
-      </w:r>
-      <w:r>
-        <w:t>símbolos</w:t>
-      </w:r>
-      <w:r>
-        <w:t xml:space="preserve"> ou comprimir todos os ficheiros em separado. </w:t>
+        <w:t xml:space="preserve"> para comparar o desempenho da compressão para grupos de ficheiros, sendo a compressão efetuada com a concatenação de todos os símbolos ou comprimir todos os ficheiros em separado. </w:t>
       </w:r>
     </w:p>
     <w:p>
@@ -4631,7 +4334,7 @@
 </file>
 
 <file path=word/numbering.xml><?xml version="1.0" encoding="utf-8"?>
-<w:numbering xmlns:wpc="http://schemas.microsoft.com/office/word/2010/wordprocessingCanvas" xmlns:mc="http://schemas.openxmlformats.org/markup-compatibility/2006" xmlns:o="urn:schemas-microsoft-com:office:office" xmlns:r="http://schemas.openxmlformats.org/officeDocument/2006/relationships" xmlns:m="http://schemas.openxmlformats.org/officeDocument/2006/math" xmlns:v="urn:schemas-microsoft-com:vml" xmlns:wp14="http://schemas.microsoft.com/office/word/2010/wordprocessingDrawing" xmlns:wp="http://schemas.openxmlformats.org/drawingml/2006/wordprocessingDrawing" xmlns:w10="urn:schemas-microsoft-com:office:word" xmlns:w="http://schemas.openxmlformats.org/wordprocessingml/2006/main" xmlns:w14="http://schemas.microsoft.com/office/word/2010/wordml" xmlns:w15="http://schemas.microsoft.com/office/word/2012/wordml" xmlns:wpg="http://schemas.microsoft.com/office/word/2010/wordprocessingGroup" xmlns:wpi="http://schemas.microsoft.com/office/word/2010/wordprocessingInk" xmlns:wne="http://schemas.microsoft.com/office/word/2006/wordml" xmlns:wps="http://schemas.microsoft.com/office/word/2010/wordprocessingShape" mc:Ignorable="w14 w15 wp14">
+<w:numbering xmlns:wpc="http://schemas.microsoft.com/office/word/2010/wordprocessingCanvas" xmlns:cx="http://schemas.microsoft.com/office/drawing/2014/chartex" xmlns:cx1="http://schemas.microsoft.com/office/drawing/2015/9/8/chartex" xmlns:cx2="http://schemas.microsoft.com/office/drawing/2015/10/21/chartex" xmlns:cx3="http://schemas.microsoft.com/office/drawing/2016/5/9/chartex" xmlns:cx4="http://schemas.microsoft.com/office/drawing/2016/5/10/chartex" xmlns:cx5="http://schemas.microsoft.com/office/drawing/2016/5/11/chartex" xmlns:cx6="http://schemas.microsoft.com/office/drawing/2016/5/12/chartex" xmlns:cx7="http://schemas.microsoft.com/office/drawing/2016/5/13/chartex" xmlns:cx8="http://schemas.microsoft.com/office/drawing/2016/5/14/chartex" xmlns:mc="http://schemas.openxmlformats.org/markup-compatibility/2006" xmlns:aink="http://schemas.microsoft.com/office/drawing/2016/ink" xmlns:am3d="http://schemas.microsoft.com/office/drawing/2017/model3d" xmlns:o="urn:schemas-microsoft-com:office:office" xmlns:r="http://schemas.openxmlformats.org/officeDocument/2006/relationships" xmlns:m="http://schemas.openxmlformats.org/officeDocument/2006/math" xmlns:v="urn:schemas-microsoft-com:vml" xmlns:wp14="http://schemas.microsoft.com/office/word/2010/wordprocessingDrawing" xmlns:wp="http://schemas.openxmlformats.org/drawingml/2006/wordprocessingDrawing" xmlns:w10="urn:schemas-microsoft-com:office:word" xmlns:w="http://schemas.openxmlformats.org/wordprocessingml/2006/main" xmlns:w14="http://schemas.microsoft.com/office/word/2010/wordml" xmlns:w15="http://schemas.microsoft.com/office/word/2012/wordml" xmlns:w16cid="http://schemas.microsoft.com/office/word/2016/wordml/cid" xmlns:w16se="http://schemas.microsoft.com/office/word/2015/wordml/symex" xmlns:wpg="http://schemas.microsoft.com/office/word/2010/wordprocessingGroup" xmlns:wpi="http://schemas.microsoft.com/office/word/2010/wordprocessingInk" xmlns:wne="http://schemas.microsoft.com/office/word/2006/wordml" xmlns:wps="http://schemas.microsoft.com/office/word/2010/wordprocessingShape" mc:Ignorable="w14 w15 w16se w16cid wp14">
   <w:abstractNum w:abstractNumId="0" w15:restartNumberingAfterBreak="0">
     <w:nsid w:val="0A726838"/>
     <w:multiLevelType w:val="hybridMultilevel"/>
@@ -4936,7 +4639,7 @@
 </file>
 
 <file path=word/styles.xml><?xml version="1.0" encoding="utf-8"?>
-<w:styles xmlns:mc="http://schemas.openxmlformats.org/markup-compatibility/2006" xmlns:r="http://schemas.openxmlformats.org/officeDocument/2006/relationships" xmlns:w="http://schemas.openxmlformats.org/wordprocessingml/2006/main" xmlns:w14="http://schemas.microsoft.com/office/word/2010/wordml" xmlns:w15="http://schemas.microsoft.com/office/word/2012/wordml" mc:Ignorable="w14 w15">
+<w:styles xmlns:mc="http://schemas.openxmlformats.org/markup-compatibility/2006" xmlns:r="http://schemas.openxmlformats.org/officeDocument/2006/relationships" xmlns:w="http://schemas.openxmlformats.org/wordprocessingml/2006/main" xmlns:w14="http://schemas.microsoft.com/office/word/2010/wordml" xmlns:w15="http://schemas.microsoft.com/office/word/2012/wordml" xmlns:w16cid="http://schemas.microsoft.com/office/word/2016/wordml/cid" xmlns:w16se="http://schemas.microsoft.com/office/word/2015/wordml/symex" mc:Ignorable="w14 w15 w16se w16cid">
   <w:docDefaults>
     <w:rPrDefault>
       <w:rPr>
@@ -4952,7 +4655,7 @@
       </w:pPr>
     </w:pPrDefault>
   </w:docDefaults>
-  <w:latentStyles w:defLockedState="0" w:defUIPriority="99" w:defSemiHidden="0" w:defUnhideWhenUsed="0" w:defQFormat="0" w:count="371">
+  <w:latentStyles w:defLockedState="0" w:defUIPriority="99" w:defSemiHidden="0" w:defUnhideWhenUsed="0" w:defQFormat="0" w:count="375">
     <w:lsdException w:name="Normal" w:uiPriority="0" w:qFormat="1"/>
     <w:lsdException w:name="heading 1" w:uiPriority="0" w:qFormat="1"/>
     <w:lsdException w:name="heading 2" w:semiHidden="1" w:uiPriority="9" w:unhideWhenUsed="1" w:qFormat="1"/>
@@ -5324,6 +5027,10 @@
     <w:lsdException w:name="List Table 5 Dark Accent 6" w:uiPriority="50"/>
     <w:lsdException w:name="List Table 6 Colorful Accent 6" w:uiPriority="51"/>
     <w:lsdException w:name="List Table 7 Colorful Accent 6" w:uiPriority="52"/>
+    <w:lsdException w:name="Mention" w:semiHidden="1" w:unhideWhenUsed="1"/>
+    <w:lsdException w:name="Smart Hyperlink" w:semiHidden="1" w:unhideWhenUsed="1"/>
+    <w:lsdException w:name="Hashtag" w:semiHidden="1" w:unhideWhenUsed="1"/>
+    <w:lsdException w:name="Unresolved Mention" w:semiHidden="1" w:unhideWhenUsed="1"/>
   </w:latentStyles>
   <w:style w:type="paragraph" w:default="1" w:styleId="Normal">
     <w:name w:val="Normal"/>

</xml_diff>